<commit_message>
Updated bi portal doc
</commit_message>
<xml_diff>
--- a/docs/MM_BI_Portal.docx
+++ b/docs/MM_BI_Portal.docx
@@ -9,19 +9,11 @@
           <w:rFonts w:ascii="Helvetica" w:hAnsi="Helvetica"/>
         </w:rPr>
       </w:pPr>
-      <w:proofErr w:type="spellStart"/>
-      <w:r>
-        <w:rPr>
-          <w:rFonts w:ascii="Helvetica" w:hAnsi="Helvetica"/>
-        </w:rPr>
-        <w:t>MicroMappers</w:t>
-      </w:r>
-      <w:proofErr w:type="spellEnd"/>
-      <w:r>
-        <w:rPr>
-          <w:rFonts w:ascii="Helvetica" w:hAnsi="Helvetica"/>
-        </w:rPr>
-        <w:t xml:space="preserve"> Business Intelligent Portal</w:t>
+      <w:r>
+        <w:rPr>
+          <w:rFonts w:ascii="Helvetica" w:hAnsi="Helvetica"/>
+        </w:rPr>
+        <w:t>MicroMappers Business Intelligent Portal</w:t>
       </w:r>
     </w:p>
     <w:tbl>
@@ -405,19 +397,11 @@
                 <w:rFonts w:ascii="Helvetica" w:hAnsi="Helvetica"/>
               </w:rPr>
             </w:pPr>
-            <w:proofErr w:type="spellStart"/>
             <w:r>
               <w:rPr>
                 <w:rFonts w:ascii="Helvetica" w:hAnsi="Helvetica"/>
               </w:rPr>
-              <w:t>Ji</w:t>
-            </w:r>
-            <w:proofErr w:type="spellEnd"/>
-            <w:r>
-              <w:rPr>
-                <w:rFonts w:ascii="Helvetica" w:hAnsi="Helvetica"/>
-              </w:rPr>
-              <w:t xml:space="preserve"> Lucas</w:t>
+              <w:t>Ji Lucas</w:t>
             </w:r>
           </w:p>
         </w:tc>
@@ -684,21 +668,12 @@
                 <w:szCs w:val="20"/>
               </w:rPr>
             </w:pPr>
-            <w:proofErr w:type="spellStart"/>
             <w:r>
               <w:rPr>
                 <w:rFonts w:ascii="Helvetica" w:hAnsi="Helvetica"/>
                 <w:szCs w:val="20"/>
               </w:rPr>
-              <w:t>Ji</w:t>
-            </w:r>
-            <w:proofErr w:type="spellEnd"/>
-            <w:r>
-              <w:rPr>
-                <w:rFonts w:ascii="Helvetica" w:hAnsi="Helvetica"/>
-                <w:szCs w:val="20"/>
-              </w:rPr>
-              <w:t xml:space="preserve"> Lucas</w:t>
+              <w:t>Ji Lucas</w:t>
             </w:r>
           </w:p>
           <w:p>
@@ -1183,7 +1158,7 @@
         <w:rPr>
           <w:noProof/>
         </w:rPr>
-        <w:t>4</w:t>
+        <w:t>5</w:t>
       </w:r>
       <w:r>
         <w:rPr>
@@ -1242,7 +1217,7 @@
         <w:rPr>
           <w:noProof/>
         </w:rPr>
-        <w:t>4</w:t>
+        <w:t>5</w:t>
       </w:r>
       <w:r>
         <w:rPr>
@@ -1301,7 +1276,7 @@
         <w:rPr>
           <w:noProof/>
         </w:rPr>
-        <w:t>4</w:t>
+        <w:t>5</w:t>
       </w:r>
       <w:r>
         <w:rPr>
@@ -1585,18 +1560,14 @@
         <w:rPr>
           <w:noProof/>
         </w:rPr>
-      </w:r>
-      <w:r>
-        <w:rPr>
-          <w:noProof/>
-        </w:rPr>
         <w:fldChar w:fldCharType="separate"/>
       </w:r>
       <w:r>
         <w:rPr>
-          <w:noProof/>
-        </w:rPr>
-        <w:t>5</w:t>
+          <w:b/>
+          <w:noProof/>
+        </w:rPr>
+        <w:t>Error! Bookmark not defined.</w:t>
       </w:r>
       <w:r>
         <w:rPr>
@@ -1655,7 +1626,7 @@
         <w:rPr>
           <w:noProof/>
         </w:rPr>
-        <w:t>6</w:t>
+        <w:t>5</w:t>
       </w:r>
       <w:r>
         <w:rPr>
@@ -1773,7 +1744,7 @@
         <w:rPr>
           <w:noProof/>
         </w:rPr>
-        <w:t>7</w:t>
+        <w:t>6</w:t>
       </w:r>
       <w:r>
         <w:rPr>
@@ -2835,23 +2806,7 @@
                 <w:rFonts w:ascii="Helvetica" w:hAnsi="Helvetica"/>
                 <w:szCs w:val="20"/>
               </w:rPr>
-              <w:t xml:space="preserve">Artificial Intelligence for Disaster </w:t>
-            </w:r>
-            <w:proofErr w:type="gramStart"/>
-            <w:r>
-              <w:rPr>
-                <w:rFonts w:ascii="Helvetica" w:hAnsi="Helvetica"/>
-                <w:szCs w:val="20"/>
-              </w:rPr>
-              <w:t>Response :</w:t>
-            </w:r>
-            <w:proofErr w:type="gramEnd"/>
-            <w:r>
-              <w:rPr>
-                <w:rFonts w:ascii="Helvetica" w:hAnsi="Helvetica"/>
-                <w:szCs w:val="20"/>
-              </w:rPr>
-              <w:t xml:space="preserve"> </w:t>
+              <w:t xml:space="preserve">Artificial Intelligence for Disaster Response : </w:t>
             </w:r>
             <w:hyperlink r:id="rId9" w:history="1">
               <w:r>
@@ -2903,7 +2858,6 @@
                 <w:szCs w:val="20"/>
               </w:rPr>
             </w:pPr>
-            <w:proofErr w:type="spellStart"/>
             <w:r>
               <w:rPr>
                 <w:rFonts w:ascii="Helvetica" w:hAnsi="Helvetica"/>
@@ -2912,7 +2866,6 @@
               </w:rPr>
               <w:t>MicroMappers</w:t>
             </w:r>
-            <w:proofErr w:type="spellEnd"/>
           </w:p>
         </w:tc>
         <w:tc>
@@ -2932,23 +2885,7 @@
                 <w:rFonts w:ascii="Helvetica" w:hAnsi="Helvetica"/>
                 <w:szCs w:val="20"/>
               </w:rPr>
-              <w:t xml:space="preserve">A cloned customized of </w:t>
-            </w:r>
-            <w:proofErr w:type="spellStart"/>
-            <w:r>
-              <w:rPr>
-                <w:rFonts w:ascii="Helvetica" w:hAnsi="Helvetica"/>
-                <w:szCs w:val="20"/>
-              </w:rPr>
-              <w:t>Pybossa</w:t>
-            </w:r>
-            <w:proofErr w:type="spellEnd"/>
-            <w:r>
-              <w:rPr>
-                <w:rFonts w:ascii="Helvetica" w:hAnsi="Helvetica"/>
-                <w:szCs w:val="20"/>
-              </w:rPr>
-              <w:t xml:space="preserve"> platform for tagging by Digital Humanitarians http://clickers.micromappers.org/</w:t>
+              <w:t>A cloned customized of Pybossa platform for tagging by Digital Humanitarians http://clickers.micromappers.org/</w:t>
             </w:r>
           </w:p>
         </w:tc>
@@ -3977,19 +3914,11 @@
         </w:rPr>
       </w:pPr>
       <w:bookmarkStart w:id="17" w:name="_Toc309464501"/>
-      <w:proofErr w:type="spellStart"/>
-      <w:r>
-        <w:rPr>
-          <w:rFonts w:ascii="Helvetica" w:hAnsi="Helvetica"/>
-        </w:rPr>
-        <w:t>RESTful</w:t>
-      </w:r>
-      <w:proofErr w:type="spellEnd"/>
-      <w:r>
-        <w:rPr>
-          <w:rFonts w:ascii="Helvetica" w:hAnsi="Helvetica"/>
-        </w:rPr>
-        <w:t xml:space="preserve"> API</w:t>
+      <w:r>
+        <w:rPr>
+          <w:rFonts w:ascii="Helvetica" w:hAnsi="Helvetica"/>
+        </w:rPr>
+        <w:t>RESTful API</w:t>
       </w:r>
       <w:bookmarkEnd w:id="17"/>
     </w:p>
@@ -4010,31 +3939,7 @@
           <w:shd w:val="clear" w:color="auto" w:fill="FFFFFF"/>
           <w:lang w:eastAsia="en-US"/>
         </w:rPr>
-        <w:t xml:space="preserve">The </w:t>
-      </w:r>
-      <w:proofErr w:type="spellStart"/>
-      <w:r>
-        <w:rPr>
-          <w:rFonts w:ascii="Helvetica" w:hAnsi="Helvetica"/>
-          <w:color w:val="333333"/>
-          <w:sz w:val="21"/>
-          <w:szCs w:val="21"/>
-          <w:shd w:val="clear" w:color="auto" w:fill="FFFFFF"/>
-          <w:lang w:eastAsia="en-US"/>
-        </w:rPr>
-        <w:t>RESTful</w:t>
-      </w:r>
-      <w:proofErr w:type="spellEnd"/>
-      <w:r>
-        <w:rPr>
-          <w:rFonts w:ascii="Helvetica" w:hAnsi="Helvetica"/>
-          <w:color w:val="333333"/>
-          <w:sz w:val="21"/>
-          <w:szCs w:val="21"/>
-          <w:shd w:val="clear" w:color="auto" w:fill="FFFFFF"/>
-          <w:lang w:eastAsia="en-US"/>
-        </w:rPr>
-        <w:t xml:space="preserve"> API is located at:</w:t>
+        <w:t>The RESTful API is located at:</w:t>
       </w:r>
     </w:p>
     <w:p>
@@ -4234,9 +4139,7 @@
         </w:rPr>
         <w:t>Operations</w:t>
       </w:r>
-      <w:bookmarkStart w:id="19" w:name="_GoBack"/>
       <w:bookmarkEnd w:id="18"/>
-      <w:bookmarkEnd w:id="19"/>
     </w:p>
     <w:p/>
     <w:p/>
@@ -4417,6 +4320,12 @@
                 <w:rFonts w:ascii="Helvetica" w:hAnsi="Helvetica"/>
               </w:rPr>
             </w:pPr>
+            <w:r>
+              <w:rPr>
+                <w:rFonts w:ascii="Helvetica" w:hAnsi="Helvetica"/>
+              </w:rPr>
+              <w:t>SSO login. Only users who is in aidr &amp; admin can access.</w:t>
+            </w:r>
           </w:p>
         </w:tc>
         <w:tc>
@@ -4492,6 +4401,12 @@
                 <w:rFonts w:ascii="Helvetica" w:hAnsi="Helvetica"/>
               </w:rPr>
             </w:pPr>
+            <w:r>
+              <w:rPr>
+                <w:rFonts w:ascii="Helvetica" w:hAnsi="Helvetica"/>
+              </w:rPr>
+              <w:t>System should be able to trace user’s activity</w:t>
+            </w:r>
           </w:p>
         </w:tc>
         <w:tc>
@@ -4565,9 +4480,32 @@
               <w:pStyle w:val="CellBase"/>
               <w:rPr>
                 <w:rFonts w:ascii="Helvetica" w:hAnsi="Helvetica"/>
-                <w:b/>
-              </w:rPr>
-            </w:pPr>
+              </w:rPr>
+            </w:pPr>
+            <w:r>
+              <w:rPr>
+                <w:rFonts w:ascii="Helvetica" w:hAnsi="Helvetica"/>
+              </w:rPr>
+              <w:t>All clickers should be displayed except achieved</w:t>
+            </w:r>
+            <w:r>
+              <w:rPr>
+                <w:rFonts w:ascii="Helvetica" w:hAnsi="Helvetica"/>
+              </w:rPr>
+              <w:t>(3)</w:t>
+            </w:r>
+            <w:r>
+              <w:rPr>
+                <w:rFonts w:ascii="Helvetica" w:hAnsi="Helvetica"/>
+              </w:rPr>
+              <w:t xml:space="preserve"> or deleted</w:t>
+            </w:r>
+            <w:r>
+              <w:rPr>
+                <w:rFonts w:ascii="Helvetica" w:hAnsi="Helvetica"/>
+              </w:rPr>
+              <w:t>(4)</w:t>
+            </w:r>
           </w:p>
         </w:tc>
         <w:tc>
@@ -4643,6 +4581,54 @@
                 <w:rFonts w:ascii="Helvetica" w:hAnsi="Helvetica"/>
               </w:rPr>
             </w:pPr>
+            <w:r>
+              <w:rPr>
+                <w:rFonts w:ascii="Helvetica" w:hAnsi="Helvetica"/>
+              </w:rPr>
+              <w:t xml:space="preserve">Users should be able to update clicker’s status. For example, active(1) </w:t>
+            </w:r>
+            <w:r>
+              <w:rPr>
+                <w:rFonts w:ascii="Helvetica" w:hAnsi="Helvetica"/>
+              </w:rPr>
+              <w:sym w:font="Wingdings" w:char="F0E8"/>
+            </w:r>
+            <w:r>
+              <w:rPr>
+                <w:rFonts w:ascii="Helvetica" w:hAnsi="Helvetica"/>
+              </w:rPr>
+              <w:t xml:space="preserve"> pending(0), pending</w:t>
+            </w:r>
+            <w:r>
+              <w:rPr>
+                <w:rFonts w:ascii="Helvetica" w:hAnsi="Helvetica"/>
+              </w:rPr>
+              <w:sym w:font="Wingdings" w:char="F0E8"/>
+            </w:r>
+            <w:r>
+              <w:rPr>
+                <w:rFonts w:ascii="Helvetica" w:hAnsi="Helvetica"/>
+              </w:rPr>
+              <w:t>active, active</w:t>
+            </w:r>
+            <w:r>
+              <w:rPr>
+                <w:rFonts w:ascii="Helvetica" w:hAnsi="Helvetica"/>
+              </w:rPr>
+              <w:sym w:font="Wingdings" w:char="F0E8"/>
+            </w:r>
+            <w:r>
+              <w:rPr>
+                <w:rFonts w:ascii="Helvetica" w:hAnsi="Helvetica"/>
+              </w:rPr>
+              <w:t xml:space="preserve"> archieved(3), completed(1 and no pe</w:t>
+            </w:r>
+            <w:r>
+              <w:rPr>
+                <w:rFonts w:ascii="Helvetica" w:hAnsi="Helvetica"/>
+              </w:rPr>
+              <w:t>nding tasks)</w:t>
+            </w:r>
           </w:p>
         </w:tc>
         <w:tc>
@@ -4698,6 +4684,13 @@
                 <w:bCs/>
               </w:rPr>
             </w:pPr>
+            <w:r>
+              <w:rPr>
+                <w:rFonts w:ascii="Helvetica" w:hAnsi="Helvetica"/>
+                <w:bCs/>
+              </w:rPr>
+              <w:t>.5</w:t>
+            </w:r>
           </w:p>
         </w:tc>
         <w:tc>
@@ -4709,9 +4702,14 @@
               <w:pStyle w:val="CellBase"/>
               <w:rPr>
                 <w:rFonts w:ascii="Helvetica" w:hAnsi="Helvetica"/>
-                <w:b/>
-              </w:rPr>
-            </w:pPr>
+              </w:rPr>
+            </w:pPr>
+            <w:r>
+              <w:rPr>
+                <w:rFonts w:ascii="Helvetica" w:hAnsi="Helvetica"/>
+              </w:rPr>
+              <w:t>Mobile enable option should be available on Text &amp; Image Clicker types only</w:t>
+            </w:r>
           </w:p>
         </w:tc>
         <w:tc>
@@ -4738,6 +4736,12 @@
                 <w:rFonts w:ascii="Helvetica" w:hAnsi="Helvetica"/>
               </w:rPr>
             </w:pPr>
+            <w:r>
+              <w:rPr>
+                <w:rFonts w:ascii="Helvetica" w:hAnsi="Helvetica"/>
+              </w:rPr>
+              <w:t>M</w:t>
+            </w:r>
           </w:p>
         </w:tc>
       </w:tr>
@@ -4761,6 +4765,13 @@
                 <w:bCs/>
               </w:rPr>
             </w:pPr>
+            <w:r>
+              <w:rPr>
+                <w:rFonts w:ascii="Helvetica" w:hAnsi="Helvetica"/>
+                <w:bCs/>
+              </w:rPr>
+              <w:t>.6</w:t>
+            </w:r>
           </w:p>
         </w:tc>
         <w:tc>
@@ -4772,9 +4783,14 @@
               <w:pStyle w:val="CellBase"/>
               <w:rPr>
                 <w:rFonts w:ascii="Helvetica" w:hAnsi="Helvetica"/>
-                <w:b/>
-              </w:rPr>
-            </w:pPr>
+              </w:rPr>
+            </w:pPr>
+            <w:r>
+              <w:rPr>
+                <w:rFonts w:ascii="Helvetica" w:hAnsi="Helvetica"/>
+              </w:rPr>
+              <w:t>If translation required =”yes”, translation id is required</w:t>
+            </w:r>
           </w:p>
         </w:tc>
         <w:tc>
@@ -4801,6 +4817,12 @@
                 <w:rFonts w:ascii="Helvetica" w:hAnsi="Helvetica"/>
               </w:rPr>
             </w:pPr>
+            <w:r>
+              <w:rPr>
+                <w:rFonts w:ascii="Helvetica" w:hAnsi="Helvetica"/>
+              </w:rPr>
+              <w:t>M</w:t>
+            </w:r>
           </w:p>
         </w:tc>
       </w:tr>
@@ -4824,6 +4846,13 @@
                 <w:bCs/>
               </w:rPr>
             </w:pPr>
+            <w:r>
+              <w:rPr>
+                <w:rFonts w:ascii="Helvetica" w:hAnsi="Helvetica"/>
+                <w:bCs/>
+              </w:rPr>
+              <w:t>.7</w:t>
+            </w:r>
           </w:p>
         </w:tc>
         <w:tc>
@@ -4835,7 +4864,579 @@
               <w:pStyle w:val="CellBase"/>
               <w:rPr>
                 <w:rFonts w:ascii="Helvetica" w:hAnsi="Helvetica"/>
-                <w:b/>
+              </w:rPr>
+            </w:pPr>
+            <w:r>
+              <w:rPr>
+                <w:rFonts w:ascii="Helvetica" w:hAnsi="Helvetica"/>
+              </w:rPr>
+              <w:t>Crisis name should be tied properly</w:t>
+            </w:r>
+          </w:p>
+        </w:tc>
+        <w:tc>
+          <w:tcPr>
+            <w:tcW w:w="1080" w:type="dxa"/>
+          </w:tcPr>
+          <w:p>
+            <w:pPr>
+              <w:pStyle w:val="CellBase"/>
+              <w:rPr>
+                <w:rFonts w:ascii="Helvetica" w:hAnsi="Helvetica"/>
+              </w:rPr>
+            </w:pPr>
+          </w:p>
+        </w:tc>
+        <w:tc>
+          <w:tcPr>
+            <w:tcW w:w="810" w:type="dxa"/>
+          </w:tcPr>
+          <w:p>
+            <w:pPr>
+              <w:pStyle w:val="CellBase"/>
+              <w:rPr>
+                <w:rFonts w:ascii="Helvetica" w:hAnsi="Helvetica"/>
+              </w:rPr>
+            </w:pPr>
+            <w:r>
+              <w:rPr>
+                <w:rFonts w:ascii="Helvetica" w:hAnsi="Helvetica"/>
+              </w:rPr>
+              <w:t>M</w:t>
+            </w:r>
+          </w:p>
+        </w:tc>
+      </w:tr>
+      <w:tr>
+        <w:trPr>
+          <w:cantSplit/>
+        </w:trPr>
+        <w:tc>
+          <w:tcPr>
+            <w:tcW w:w="1162" w:type="dxa"/>
+            <w:tcBorders>
+              <w:top w:val="single" w:sz="4" w:space="0" w:color="auto"/>
+              <w:bottom w:val="single" w:sz="4" w:space="0" w:color="auto"/>
+            </w:tcBorders>
+          </w:tcPr>
+          <w:p>
+            <w:pPr>
+              <w:pStyle w:val="CellBase"/>
+              <w:rPr>
+                <w:rFonts w:ascii="Helvetica" w:hAnsi="Helvetica"/>
+                <w:bCs/>
+              </w:rPr>
+            </w:pPr>
+            <w:r>
+              <w:rPr>
+                <w:rFonts w:ascii="Helvetica" w:hAnsi="Helvetica"/>
+                <w:bCs/>
+              </w:rPr>
+              <w:t>.8</w:t>
+            </w:r>
+          </w:p>
+        </w:tc>
+        <w:tc>
+          <w:tcPr>
+            <w:tcW w:w="6686" w:type="dxa"/>
+          </w:tcPr>
+          <w:p>
+            <w:pPr>
+              <w:pStyle w:val="CellBase"/>
+              <w:rPr>
+                <w:rFonts w:ascii="Helvetica" w:hAnsi="Helvetica"/>
+              </w:rPr>
+            </w:pPr>
+            <w:r>
+              <w:rPr>
+                <w:rFonts w:ascii="Helvetica" w:hAnsi="Helvetica"/>
+              </w:rPr>
+              <w:t>Should be able to configure task run per task. Default = 3</w:t>
+            </w:r>
+          </w:p>
+        </w:tc>
+        <w:tc>
+          <w:tcPr>
+            <w:tcW w:w="1080" w:type="dxa"/>
+          </w:tcPr>
+          <w:p>
+            <w:pPr>
+              <w:pStyle w:val="CellBase"/>
+              <w:rPr>
+                <w:rFonts w:ascii="Helvetica" w:hAnsi="Helvetica"/>
+              </w:rPr>
+            </w:pPr>
+          </w:p>
+        </w:tc>
+        <w:tc>
+          <w:tcPr>
+            <w:tcW w:w="810" w:type="dxa"/>
+          </w:tcPr>
+          <w:p>
+            <w:pPr>
+              <w:pStyle w:val="CellBase"/>
+              <w:rPr>
+                <w:rFonts w:ascii="Helvetica" w:hAnsi="Helvetica"/>
+              </w:rPr>
+            </w:pPr>
+            <w:r>
+              <w:rPr>
+                <w:rFonts w:ascii="Helvetica" w:hAnsi="Helvetica"/>
+              </w:rPr>
+              <w:t>M</w:t>
+            </w:r>
+          </w:p>
+        </w:tc>
+      </w:tr>
+      <w:tr>
+        <w:trPr>
+          <w:cantSplit/>
+        </w:trPr>
+        <w:tc>
+          <w:tcPr>
+            <w:tcW w:w="1162" w:type="dxa"/>
+            <w:tcBorders>
+              <w:top w:val="single" w:sz="4" w:space="0" w:color="auto"/>
+              <w:bottom w:val="single" w:sz="4" w:space="0" w:color="auto"/>
+            </w:tcBorders>
+          </w:tcPr>
+          <w:p>
+            <w:pPr>
+              <w:pStyle w:val="CellBase"/>
+              <w:rPr>
+                <w:rFonts w:ascii="Helvetica" w:hAnsi="Helvetica"/>
+                <w:bCs/>
+              </w:rPr>
+            </w:pPr>
+            <w:r>
+              <w:rPr>
+                <w:rFonts w:ascii="Helvetica" w:hAnsi="Helvetica"/>
+                <w:bCs/>
+              </w:rPr>
+              <w:t>.9</w:t>
+            </w:r>
+          </w:p>
+        </w:tc>
+        <w:tc>
+          <w:tcPr>
+            <w:tcW w:w="6686" w:type="dxa"/>
+          </w:tcPr>
+          <w:p>
+            <w:pPr>
+              <w:pStyle w:val="CellBase"/>
+              <w:rPr>
+                <w:rFonts w:ascii="Helvetica" w:hAnsi="Helvetica"/>
+              </w:rPr>
+            </w:pPr>
+            <w:r>
+              <w:rPr>
+                <w:rFonts w:ascii="Helvetica" w:hAnsi="Helvetica"/>
+              </w:rPr>
+              <w:t>Should be able to configure answer label properly that is corresponding client_app_answer</w:t>
+            </w:r>
+          </w:p>
+        </w:tc>
+        <w:tc>
+          <w:tcPr>
+            <w:tcW w:w="1080" w:type="dxa"/>
+          </w:tcPr>
+          <w:p>
+            <w:pPr>
+              <w:pStyle w:val="CellBase"/>
+              <w:rPr>
+                <w:rFonts w:ascii="Helvetica" w:hAnsi="Helvetica"/>
+              </w:rPr>
+            </w:pPr>
+          </w:p>
+        </w:tc>
+        <w:tc>
+          <w:tcPr>
+            <w:tcW w:w="810" w:type="dxa"/>
+          </w:tcPr>
+          <w:p>
+            <w:pPr>
+              <w:pStyle w:val="CellBase"/>
+              <w:rPr>
+                <w:rFonts w:ascii="Helvetica" w:hAnsi="Helvetica"/>
+              </w:rPr>
+            </w:pPr>
+            <w:r>
+              <w:rPr>
+                <w:rFonts w:ascii="Helvetica" w:hAnsi="Helvetica"/>
+              </w:rPr>
+              <w:t>M</w:t>
+            </w:r>
+          </w:p>
+        </w:tc>
+      </w:tr>
+      <w:tr>
+        <w:trPr>
+          <w:cantSplit/>
+        </w:trPr>
+        <w:tc>
+          <w:tcPr>
+            <w:tcW w:w="1162" w:type="dxa"/>
+            <w:tcBorders>
+              <w:top w:val="single" w:sz="4" w:space="0" w:color="auto"/>
+              <w:bottom w:val="single" w:sz="4" w:space="0" w:color="auto"/>
+            </w:tcBorders>
+          </w:tcPr>
+          <w:p>
+            <w:pPr>
+              <w:pStyle w:val="CellBase"/>
+              <w:rPr>
+                <w:rFonts w:ascii="Helvetica" w:hAnsi="Helvetica"/>
+                <w:bCs/>
+              </w:rPr>
+            </w:pPr>
+            <w:r>
+              <w:rPr>
+                <w:rFonts w:ascii="Helvetica" w:hAnsi="Helvetica"/>
+                <w:bCs/>
+              </w:rPr>
+              <w:t>.10</w:t>
+            </w:r>
+          </w:p>
+        </w:tc>
+        <w:tc>
+          <w:tcPr>
+            <w:tcW w:w="6686" w:type="dxa"/>
+          </w:tcPr>
+          <w:p>
+            <w:pPr>
+              <w:pStyle w:val="CellBase"/>
+              <w:rPr>
+                <w:rFonts w:ascii="Helvetica" w:hAnsi="Helvetica"/>
+              </w:rPr>
+            </w:pPr>
+            <w:r>
+              <w:rPr>
+                <w:rFonts w:ascii="Helvetica" w:hAnsi="Helvetica"/>
+              </w:rPr>
+              <w:t xml:space="preserve">Event configuration should be available </w:t>
+            </w:r>
+            <w:r>
+              <w:rPr>
+                <w:rFonts w:ascii="Helvetica" w:hAnsi="Helvetica"/>
+              </w:rPr>
+              <w:t>always with the below logic:</w:t>
+            </w:r>
+          </w:p>
+          <w:p>
+            <w:pPr>
+              <w:pStyle w:val="CellBase"/>
+              <w:rPr>
+                <w:rFonts w:ascii="Helvetica" w:hAnsi="Helvetica"/>
+              </w:rPr>
+            </w:pPr>
+            <w:r>
+              <w:rPr>
+                <w:rFonts w:ascii="Helvetica" w:hAnsi="Helvetica"/>
+              </w:rPr>
+              <w:t xml:space="preserve">Type text clicker  , sequence 1 </w:t>
+            </w:r>
+            <w:r>
+              <w:rPr>
+                <w:rFonts w:ascii="Helvetica" w:hAnsi="Helvetica"/>
+              </w:rPr>
+              <w:sym w:font="Wingdings" w:char="F0E8"/>
+            </w:r>
+            <w:r>
+              <w:rPr>
+                <w:rFonts w:ascii="Helvetica" w:hAnsi="Helvetica"/>
+              </w:rPr>
+              <w:t xml:space="preserve"> Type text geo clicker, sequence 2</w:t>
+            </w:r>
+          </w:p>
+          <w:p>
+            <w:pPr>
+              <w:pStyle w:val="CellBase"/>
+              <w:rPr>
+                <w:rFonts w:ascii="Helvetica" w:hAnsi="Helvetica"/>
+              </w:rPr>
+            </w:pPr>
+            <w:r>
+              <w:rPr>
+                <w:rFonts w:ascii="Helvetica" w:hAnsi="Helvetica"/>
+              </w:rPr>
+              <w:t xml:space="preserve">Type image clicker, sequence 1 </w:t>
+            </w:r>
+            <w:r>
+              <w:rPr>
+                <w:rFonts w:ascii="Helvetica" w:hAnsi="Helvetica"/>
+              </w:rPr>
+              <w:sym w:font="Wingdings" w:char="F0E8"/>
+            </w:r>
+            <w:r>
+              <w:rPr>
+                <w:rFonts w:ascii="Helvetica" w:hAnsi="Helvetica"/>
+              </w:rPr>
+              <w:t xml:space="preserve"> Type image geo clicker, sequence 2</w:t>
+            </w:r>
+          </w:p>
+          <w:p>
+            <w:pPr>
+              <w:pStyle w:val="CellBase"/>
+              <w:rPr>
+                <w:rFonts w:ascii="Helvetica" w:hAnsi="Helvetica"/>
+              </w:rPr>
+            </w:pPr>
+          </w:p>
+          <w:p>
+            <w:pPr>
+              <w:pStyle w:val="CellBase"/>
+              <w:rPr>
+                <w:rFonts w:ascii="Helvetica" w:hAnsi="Helvetica"/>
+              </w:rPr>
+            </w:pPr>
+            <w:r>
+              <w:rPr>
+                <w:rFonts w:ascii="Helvetica" w:hAnsi="Helvetica"/>
+              </w:rPr>
+              <w:t>Type aerial clicker &amp; type video clicker  shouldn’t have event configur</w:t>
+            </w:r>
+            <w:r>
+              <w:rPr>
+                <w:rFonts w:ascii="Helvetica" w:hAnsi="Helvetica"/>
+              </w:rPr>
+              <w:t>a</w:t>
+            </w:r>
+            <w:r>
+              <w:rPr>
+                <w:rFonts w:ascii="Helvetica" w:hAnsi="Helvetica"/>
+              </w:rPr>
+              <w:t>tion at all</w:t>
+            </w:r>
+          </w:p>
+        </w:tc>
+        <w:tc>
+          <w:tcPr>
+            <w:tcW w:w="1080" w:type="dxa"/>
+          </w:tcPr>
+          <w:p>
+            <w:pPr>
+              <w:pStyle w:val="CellBase"/>
+              <w:rPr>
+                <w:rFonts w:ascii="Helvetica" w:hAnsi="Helvetica"/>
+              </w:rPr>
+            </w:pPr>
+          </w:p>
+        </w:tc>
+        <w:tc>
+          <w:tcPr>
+            <w:tcW w:w="810" w:type="dxa"/>
+          </w:tcPr>
+          <w:p>
+            <w:pPr>
+              <w:pStyle w:val="CellBase"/>
+              <w:rPr>
+                <w:rFonts w:ascii="Helvetica" w:hAnsi="Helvetica"/>
+              </w:rPr>
+            </w:pPr>
+            <w:r>
+              <w:rPr>
+                <w:rFonts w:ascii="Helvetica" w:hAnsi="Helvetica"/>
+              </w:rPr>
+              <w:t>M</w:t>
+            </w:r>
+          </w:p>
+        </w:tc>
+      </w:tr>
+      <w:tr>
+        <w:trPr>
+          <w:cantSplit/>
+        </w:trPr>
+        <w:tc>
+          <w:tcPr>
+            <w:tcW w:w="1162" w:type="dxa"/>
+            <w:tcBorders>
+              <w:top w:val="single" w:sz="4" w:space="0" w:color="auto"/>
+              <w:bottom w:val="single" w:sz="4" w:space="0" w:color="auto"/>
+            </w:tcBorders>
+          </w:tcPr>
+          <w:p>
+            <w:pPr>
+              <w:pStyle w:val="CellBase"/>
+              <w:rPr>
+                <w:rFonts w:ascii="Helvetica" w:hAnsi="Helvetica"/>
+                <w:bCs/>
+              </w:rPr>
+            </w:pPr>
+            <w:r>
+              <w:rPr>
+                <w:rFonts w:ascii="Helvetica" w:hAnsi="Helvetica"/>
+                <w:bCs/>
+              </w:rPr>
+              <w:t>.11</w:t>
+            </w:r>
+          </w:p>
+        </w:tc>
+        <w:tc>
+          <w:tcPr>
+            <w:tcW w:w="6686" w:type="dxa"/>
+          </w:tcPr>
+          <w:p>
+            <w:pPr>
+              <w:pStyle w:val="CellBase"/>
+              <w:rPr>
+                <w:rFonts w:ascii="Helvetica" w:hAnsi="Helvetica"/>
+              </w:rPr>
+            </w:pPr>
+            <w:r>
+              <w:rPr>
+                <w:rFonts w:ascii="Helvetica" w:hAnsi="Helvetica"/>
+              </w:rPr>
+              <w:t>Style configuration is for map display &amp; geo clickers only</w:t>
+            </w:r>
+          </w:p>
+        </w:tc>
+        <w:tc>
+          <w:tcPr>
+            <w:tcW w:w="1080" w:type="dxa"/>
+          </w:tcPr>
+          <w:p>
+            <w:pPr>
+              <w:pStyle w:val="CellBase"/>
+              <w:rPr>
+                <w:rFonts w:ascii="Helvetica" w:hAnsi="Helvetica"/>
+              </w:rPr>
+            </w:pPr>
+          </w:p>
+        </w:tc>
+        <w:tc>
+          <w:tcPr>
+            <w:tcW w:w="810" w:type="dxa"/>
+          </w:tcPr>
+          <w:p>
+            <w:pPr>
+              <w:pStyle w:val="CellBase"/>
+              <w:rPr>
+                <w:rFonts w:ascii="Helvetica" w:hAnsi="Helvetica"/>
+              </w:rPr>
+            </w:pPr>
+            <w:r>
+              <w:rPr>
+                <w:rFonts w:ascii="Helvetica" w:hAnsi="Helvetica"/>
+              </w:rPr>
+              <w:t>M</w:t>
+            </w:r>
+          </w:p>
+        </w:tc>
+      </w:tr>
+      <w:tr>
+        <w:trPr>
+          <w:cantSplit/>
+        </w:trPr>
+        <w:tc>
+          <w:tcPr>
+            <w:tcW w:w="1162" w:type="dxa"/>
+            <w:tcBorders>
+              <w:top w:val="single" w:sz="4" w:space="0" w:color="auto"/>
+              <w:bottom w:val="single" w:sz="4" w:space="0" w:color="auto"/>
+            </w:tcBorders>
+          </w:tcPr>
+          <w:p>
+            <w:pPr>
+              <w:pStyle w:val="CellBase"/>
+              <w:rPr>
+                <w:rFonts w:ascii="Helvetica" w:hAnsi="Helvetica"/>
+                <w:bCs/>
+              </w:rPr>
+            </w:pPr>
+            <w:r>
+              <w:rPr>
+                <w:rFonts w:ascii="Helvetica" w:hAnsi="Helvetica"/>
+                <w:bCs/>
+              </w:rPr>
+              <w:t>.12</w:t>
+            </w:r>
+          </w:p>
+        </w:tc>
+        <w:tc>
+          <w:tcPr>
+            <w:tcW w:w="6686" w:type="dxa"/>
+          </w:tcPr>
+          <w:p>
+            <w:pPr>
+              <w:pStyle w:val="CellBase"/>
+              <w:rPr>
+                <w:rFonts w:ascii="Helvetica" w:hAnsi="Helvetica"/>
+              </w:rPr>
+            </w:pPr>
+            <w:r>
+              <w:rPr>
+                <w:rFonts w:ascii="Helvetica" w:hAnsi="Helvetica"/>
+              </w:rPr>
+              <w:t>Apply some validation of business logic. For example, text clicker can have only one text geo clicker.</w:t>
+            </w:r>
+          </w:p>
+        </w:tc>
+        <w:tc>
+          <w:tcPr>
+            <w:tcW w:w="1080" w:type="dxa"/>
+          </w:tcPr>
+          <w:p>
+            <w:pPr>
+              <w:pStyle w:val="CellBase"/>
+              <w:rPr>
+                <w:rFonts w:ascii="Helvetica" w:hAnsi="Helvetica"/>
+              </w:rPr>
+            </w:pPr>
+          </w:p>
+        </w:tc>
+        <w:tc>
+          <w:tcPr>
+            <w:tcW w:w="810" w:type="dxa"/>
+          </w:tcPr>
+          <w:p>
+            <w:pPr>
+              <w:pStyle w:val="CellBase"/>
+              <w:rPr>
+                <w:rFonts w:ascii="Helvetica" w:hAnsi="Helvetica"/>
+              </w:rPr>
+            </w:pPr>
+            <w:r>
+              <w:rPr>
+                <w:rFonts w:ascii="Helvetica" w:hAnsi="Helvetica"/>
+              </w:rPr>
+              <w:t>M</w:t>
+            </w:r>
+            <w:bookmarkStart w:id="19" w:name="_GoBack"/>
+            <w:bookmarkEnd w:id="19"/>
+          </w:p>
+        </w:tc>
+      </w:tr>
+      <w:tr>
+        <w:trPr>
+          <w:cantSplit/>
+        </w:trPr>
+        <w:tc>
+          <w:tcPr>
+            <w:tcW w:w="1162" w:type="dxa"/>
+            <w:tcBorders>
+              <w:top w:val="single" w:sz="4" w:space="0" w:color="auto"/>
+              <w:bottom w:val="single" w:sz="4" w:space="0" w:color="auto"/>
+            </w:tcBorders>
+          </w:tcPr>
+          <w:p>
+            <w:pPr>
+              <w:pStyle w:val="CellBase"/>
+              <w:rPr>
+                <w:rFonts w:ascii="Helvetica" w:hAnsi="Helvetica"/>
+                <w:bCs/>
+              </w:rPr>
+            </w:pPr>
+          </w:p>
+        </w:tc>
+        <w:tc>
+          <w:tcPr>
+            <w:tcW w:w="6686" w:type="dxa"/>
+          </w:tcPr>
+          <w:p>
+            <w:pPr>
+              <w:pStyle w:val="CellBase"/>
+              <w:rPr>
+                <w:rFonts w:ascii="Helvetica" w:hAnsi="Helvetica"/>
               </w:rPr>
             </w:pPr>
           </w:p>
@@ -6236,19 +6837,11 @@
           <w:rFonts w:ascii="Helvetica" w:hAnsi="Helvetica"/>
         </w:rPr>
       </w:pPr>
-      <w:proofErr w:type="gramStart"/>
-      <w:r>
-        <w:rPr>
-          <w:rFonts w:ascii="Helvetica" w:hAnsi="Helvetica"/>
-        </w:rPr>
-        <w:t>Changes to the text of this document are indicated by bars in the outside margin adjacent to the affected text</w:t>
-      </w:r>
-      <w:proofErr w:type="gramEnd"/>
-      <w:r>
-        <w:rPr>
-          <w:rFonts w:ascii="Helvetica" w:hAnsi="Helvetica"/>
-        </w:rPr>
-        <w:t>.</w:t>
+      <w:r>
+        <w:rPr>
+          <w:rFonts w:ascii="Helvetica" w:hAnsi="Helvetica"/>
+        </w:rPr>
+        <w:t>Changes to the text of this document are indicated by bars in the outside margin adjacent to the affected text.</w:t>
       </w:r>
     </w:p>
     <w:tbl>
@@ -6512,7 +7105,7 @@
       <w:rPr>
         <w:noProof/>
       </w:rPr>
-      <w:t>10</w:t>
+      <w:t>8</w:t>
     </w:r>
     <w:r>
       <w:fldChar w:fldCharType="end"/>
@@ -13111,7 +13704,7 @@
 </file>
 
 <file path=customXml/itemProps1.xml><?xml version="1.0" encoding="utf-8"?>
-<ds:datastoreItem xmlns:ds="http://schemas.openxmlformats.org/officeDocument/2006/customXml" ds:itemID="{43C60835-6051-414E-B58C-CDFCB746DADD}">
+<ds:datastoreItem xmlns:ds="http://schemas.openxmlformats.org/officeDocument/2006/customXml" ds:itemID="{80F0088E-ABDB-D541-8C77-CFE5BCDF7FC5}">
   <ds:schemaRefs>
     <ds:schemaRef ds:uri="http://schemas.openxmlformats.org/officeDocument/2006/bibliography"/>
   </ds:schemaRefs>

</xml_diff>